<commit_message>
added page number and table of content
</commit_message>
<xml_diff>
--- a/Page 10.docx
+++ b/Page 10.docx
@@ -115,17 +115,7 @@
           <w:sz w:val="32"/>
           <w:szCs w:val="32"/>
         </w:rPr>
-        <w:t xml:space="preserve">2.1 </w:t>
-      </w:r>
-      <w:r>
-        <w:rPr>
-          <w:rFonts w:ascii="Times New Roman" w:hAnsi="Times New Roman"/>
-          <w:b/>
-          <w:bCs/>
-          <w:sz w:val="32"/>
-          <w:szCs w:val="32"/>
-        </w:rPr>
-        <w:t>Objectives</w:t>
+        <w:t>2.1 Objectives</w:t>
       </w:r>
     </w:p>
     <w:p>
@@ -486,10 +476,15 @@
       </w:pPr>
     </w:p>
     <w:sectPr>
-      <w:headerReference w:type="default" r:id="rId7"/>
-      <w:footerReference w:type="default" r:id="rId8"/>
+      <w:headerReference w:type="even" r:id="rId7"/>
+      <w:headerReference w:type="default" r:id="rId8"/>
+      <w:footerReference w:type="even" r:id="rId9"/>
+      <w:footerReference w:type="default" r:id="rId10"/>
+      <w:headerReference w:type="first" r:id="rId11"/>
+      <w:footerReference w:type="first" r:id="rId12"/>
       <w:pgSz w:w="12240" w:h="15840"/>
       <w:pgMar w:top="2000" w:right="1234" w:bottom="2110" w:left="1234" w:header="1234" w:footer="1234" w:gutter="0"/>
+      <w:pgNumType w:start="3"/>
       <w:cols w:space="720"/>
       <w:formProt w:val="0"/>
       <w:docGrid w:linePitch="240" w:charSpace="-2049"/>
@@ -518,6 +513,16 @@
 </file>
 
 <file path=word/footer1.xml><?xml version="1.0" encoding="utf-8"?>
+<w:ftr xmlns:wpc="http://schemas.microsoft.com/office/word/2010/wordprocessingCanvas" xmlns:cx="http://schemas.microsoft.com/office/drawing/2014/chartex" xmlns:cx1="http://schemas.microsoft.com/office/drawing/2015/9/8/chartex" xmlns:cx2="http://schemas.microsoft.com/office/drawing/2015/10/21/chartex" xmlns:cx3="http://schemas.microsoft.com/office/drawing/2016/5/9/chartex" xmlns:cx4="http://schemas.microsoft.com/office/drawing/2016/5/10/chartex" xmlns:cx5="http://schemas.microsoft.com/office/drawing/2016/5/11/chartex" xmlns:cx6="http://schemas.microsoft.com/office/drawing/2016/5/12/chartex" xmlns:cx7="http://schemas.microsoft.com/office/drawing/2016/5/13/chartex" xmlns:cx8="http://schemas.microsoft.com/office/drawing/2016/5/14/chartex" xmlns:mc="http://schemas.openxmlformats.org/markup-compatibility/2006" xmlns:aink="http://schemas.microsoft.com/office/drawing/2016/ink" xmlns:am3d="http://schemas.microsoft.com/office/drawing/2017/model3d" xmlns:o="urn:schemas-microsoft-com:office:office" xmlns:oel="http://schemas.microsoft.com/office/2019/extlst" xmlns:r="http://schemas.openxmlformats.org/officeDocument/2006/relationships" xmlns:m="http://schemas.openxmlformats.org/officeDocument/2006/math" xmlns:v="urn:schemas-microsoft-com:vml" xmlns:wp14="http://schemas.microsoft.com/office/word/2010/wordprocessingDrawing" xmlns:wp="http://schemas.openxmlformats.org/drawingml/2006/wordprocessingDrawing" xmlns:w10="urn:schemas-microsoft-com:office:word" xmlns:w="http://schemas.openxmlformats.org/wordprocessingml/2006/main" xmlns:w14="http://schemas.microsoft.com/office/word/2010/wordml" xmlns:w15="http://schemas.microsoft.com/office/word/2012/wordml" xmlns:w16cex="http://schemas.microsoft.com/office/word/2018/wordml/cex" xmlns:w16cid="http://schemas.microsoft.com/office/word/2016/wordml/cid" xmlns:w16="http://schemas.microsoft.com/office/word/2018/wordml" xmlns:w16du="http://schemas.microsoft.com/office/word/2023/wordml/word16du" xmlns:w16sdtdh="http://schemas.microsoft.com/office/word/2020/wordml/sdtdatahash" xmlns:w16sdtfl="http://schemas.microsoft.com/office/word/2024/wordml/sdtformatlock" xmlns:w16se="http://schemas.microsoft.com/office/word/2015/wordml/symex" xmlns:wpg="http://schemas.microsoft.com/office/word/2010/wordprocessingGroup" xmlns:wpi="http://schemas.microsoft.com/office/word/2010/wordprocessingInk" xmlns:wne="http://schemas.microsoft.com/office/word/2006/wordml" xmlns:wps="http://schemas.microsoft.com/office/word/2010/wordprocessingShape" mc:Ignorable="w14 w15 w16se w16cid w16 w16cex w16sdtdh w16sdtfl w16du wp14">
+  <w:p>
+    <w:pPr>
+      <w:pStyle w:val="Footer"/>
+    </w:pPr>
+  </w:p>
+</w:ftr>
+</file>
+
+<file path=word/footer2.xml><?xml version="1.0" encoding="utf-8"?>
 <w:ftr xmlns:wpc="http://schemas.microsoft.com/office/word/2010/wordprocessingCanvas" xmlns:cx="http://schemas.microsoft.com/office/drawing/2014/chartex" xmlns:cx1="http://schemas.microsoft.com/office/drawing/2015/9/8/chartex" xmlns:cx2="http://schemas.microsoft.com/office/drawing/2015/10/21/chartex" xmlns:cx3="http://schemas.microsoft.com/office/drawing/2016/5/9/chartex" xmlns:cx4="http://schemas.microsoft.com/office/drawing/2016/5/10/chartex" xmlns:cx5="http://schemas.microsoft.com/office/drawing/2016/5/11/chartex" xmlns:cx6="http://schemas.microsoft.com/office/drawing/2016/5/12/chartex" xmlns:cx7="http://schemas.microsoft.com/office/drawing/2016/5/13/chartex" xmlns:cx8="http://schemas.microsoft.com/office/drawing/2016/5/14/chartex" xmlns:mc="http://schemas.openxmlformats.org/markup-compatibility/2006" xmlns:aink="http://schemas.microsoft.com/office/drawing/2016/ink" xmlns:am3d="http://schemas.microsoft.com/office/drawing/2017/model3d" xmlns:o="urn:schemas-microsoft-com:office:office" xmlns:oel="http://schemas.microsoft.com/office/2019/extlst" xmlns:r="http://schemas.openxmlformats.org/officeDocument/2006/relationships" xmlns:m="http://schemas.openxmlformats.org/officeDocument/2006/math" xmlns:v="urn:schemas-microsoft-com:vml" xmlns:wp14="http://schemas.microsoft.com/office/word/2010/wordprocessingDrawing" xmlns:wp="http://schemas.openxmlformats.org/drawingml/2006/wordprocessingDrawing" xmlns:w10="urn:schemas-microsoft-com:office:word" xmlns:w="http://schemas.openxmlformats.org/wordprocessingml/2006/main" xmlns:w14="http://schemas.microsoft.com/office/word/2010/wordml" xmlns:w15="http://schemas.microsoft.com/office/word/2012/wordml" xmlns:w16cex="http://schemas.microsoft.com/office/word/2018/wordml/cex" xmlns:w16cid="http://schemas.microsoft.com/office/word/2016/wordml/cid" xmlns:w16="http://schemas.microsoft.com/office/word/2018/wordml" xmlns:w16du="http://schemas.microsoft.com/office/word/2023/wordml/word16du" xmlns:w16sdtdh="http://schemas.microsoft.com/office/word/2020/wordml/sdtdatahash" xmlns:w16sdtfl="http://schemas.microsoft.com/office/word/2024/wordml/sdtformatlock" xmlns:w16se="http://schemas.microsoft.com/office/word/2015/wordml/symex" xmlns:wpg="http://schemas.microsoft.com/office/word/2010/wordprocessingGroup" xmlns:wpi="http://schemas.microsoft.com/office/word/2010/wordprocessingInk" xmlns:wne="http://schemas.microsoft.com/office/word/2006/wordml" xmlns:wps="http://schemas.microsoft.com/office/word/2010/wordprocessingShape" mc:Ignorable="w14 w15 w16se w16cid w16 w16cex w16sdtdh w16sdtfl w16du wp14">
   <w:p>
     <w:pPr>
@@ -643,7 +648,58 @@
               <w:sz w:val="20"/>
               <w:szCs w:val="20"/>
             </w:rPr>
-            <w:t xml:space="preserve"> No.</w:t>
+            <w:t xml:space="preserve"> No</w:t>
+          </w:r>
+          <w:r>
+            <w:rPr>
+              <w:sz w:val="20"/>
+              <w:szCs w:val="20"/>
+            </w:rPr>
+            <w:t>.</w:t>
+          </w:r>
+          <w:r>
+            <w:rPr>
+              <w:sz w:val="20"/>
+              <w:szCs w:val="20"/>
+            </w:rPr>
+            <w:fldChar w:fldCharType="begin"/>
+          </w:r>
+          <w:r>
+            <w:rPr>
+              <w:sz w:val="20"/>
+              <w:szCs w:val="20"/>
+            </w:rPr>
+            <w:instrText xml:space="preserve"> PAGE   \* MERGEFORMAT </w:instrText>
+          </w:r>
+          <w:r>
+            <w:rPr>
+              <w:sz w:val="20"/>
+              <w:szCs w:val="20"/>
+            </w:rPr>
+            <w:fldChar w:fldCharType="separate"/>
+          </w:r>
+          <w:r>
+            <w:rPr>
+              <w:noProof/>
+              <w:sz w:val="20"/>
+              <w:szCs w:val="20"/>
+            </w:rPr>
+            <w:t>1</w:t>
+          </w:r>
+          <w:r>
+            <w:rPr>
+              <w:noProof/>
+              <w:sz w:val="20"/>
+              <w:szCs w:val="20"/>
+            </w:rPr>
+            <w:fldChar w:fldCharType="end"/>
+          </w:r>
+          <w:r>
+            <w:rPr>
+              <w:sz w:val="20"/>
+              <w:szCs w:val="20"/>
+            </w:rPr>
+            <w:t xml:space="preserve"> </w:t>
           </w:r>
           <w:r>
             <w:rPr>
@@ -664,6 +720,16 @@
 </w:ftr>
 </file>
 
+<file path=word/footer3.xml><?xml version="1.0" encoding="utf-8"?>
+<w:ftr xmlns:wpc="http://schemas.microsoft.com/office/word/2010/wordprocessingCanvas" xmlns:cx="http://schemas.microsoft.com/office/drawing/2014/chartex" xmlns:cx1="http://schemas.microsoft.com/office/drawing/2015/9/8/chartex" xmlns:cx2="http://schemas.microsoft.com/office/drawing/2015/10/21/chartex" xmlns:cx3="http://schemas.microsoft.com/office/drawing/2016/5/9/chartex" xmlns:cx4="http://schemas.microsoft.com/office/drawing/2016/5/10/chartex" xmlns:cx5="http://schemas.microsoft.com/office/drawing/2016/5/11/chartex" xmlns:cx6="http://schemas.microsoft.com/office/drawing/2016/5/12/chartex" xmlns:cx7="http://schemas.microsoft.com/office/drawing/2016/5/13/chartex" xmlns:cx8="http://schemas.microsoft.com/office/drawing/2016/5/14/chartex" xmlns:mc="http://schemas.openxmlformats.org/markup-compatibility/2006" xmlns:aink="http://schemas.microsoft.com/office/drawing/2016/ink" xmlns:am3d="http://schemas.microsoft.com/office/drawing/2017/model3d" xmlns:o="urn:schemas-microsoft-com:office:office" xmlns:oel="http://schemas.microsoft.com/office/2019/extlst" xmlns:r="http://schemas.openxmlformats.org/officeDocument/2006/relationships" xmlns:m="http://schemas.openxmlformats.org/officeDocument/2006/math" xmlns:v="urn:schemas-microsoft-com:vml" xmlns:wp14="http://schemas.microsoft.com/office/word/2010/wordprocessingDrawing" xmlns:wp="http://schemas.openxmlformats.org/drawingml/2006/wordprocessingDrawing" xmlns:w10="urn:schemas-microsoft-com:office:word" xmlns:w="http://schemas.openxmlformats.org/wordprocessingml/2006/main" xmlns:w14="http://schemas.microsoft.com/office/word/2010/wordml" xmlns:w15="http://schemas.microsoft.com/office/word/2012/wordml" xmlns:w16cex="http://schemas.microsoft.com/office/word/2018/wordml/cex" xmlns:w16cid="http://schemas.microsoft.com/office/word/2016/wordml/cid" xmlns:w16="http://schemas.microsoft.com/office/word/2018/wordml" xmlns:w16du="http://schemas.microsoft.com/office/word/2023/wordml/word16du" xmlns:w16sdtdh="http://schemas.microsoft.com/office/word/2020/wordml/sdtdatahash" xmlns:w16sdtfl="http://schemas.microsoft.com/office/word/2024/wordml/sdtformatlock" xmlns:w16se="http://schemas.microsoft.com/office/word/2015/wordml/symex" xmlns:wpg="http://schemas.microsoft.com/office/word/2010/wordprocessingGroup" xmlns:wpi="http://schemas.microsoft.com/office/word/2010/wordprocessingInk" xmlns:wne="http://schemas.microsoft.com/office/word/2006/wordml" xmlns:wps="http://schemas.microsoft.com/office/word/2010/wordprocessingShape" mc:Ignorable="w14 w15 w16se w16cid w16 w16cex w16sdtdh w16sdtfl w16du wp14">
+  <w:p>
+    <w:pPr>
+      <w:pStyle w:val="Footer"/>
+    </w:pPr>
+  </w:p>
+</w:ftr>
+</file>
+
 <file path=word/footnotes.xml><?xml version="1.0" encoding="utf-8"?>
 <w:footnotes xmlns:wpc="http://schemas.microsoft.com/office/word/2010/wordprocessingCanvas" xmlns:cx="http://schemas.microsoft.com/office/drawing/2014/chartex" xmlns:cx1="http://schemas.microsoft.com/office/drawing/2015/9/8/chartex" xmlns:cx2="http://schemas.microsoft.com/office/drawing/2015/10/21/chartex" xmlns:cx3="http://schemas.microsoft.com/office/drawing/2016/5/9/chartex" xmlns:cx4="http://schemas.microsoft.com/office/drawing/2016/5/10/chartex" xmlns:cx5="http://schemas.microsoft.com/office/drawing/2016/5/11/chartex" xmlns:cx6="http://schemas.microsoft.com/office/drawing/2016/5/12/chartex" xmlns:cx7="http://schemas.microsoft.com/office/drawing/2016/5/13/chartex" xmlns:cx8="http://schemas.microsoft.com/office/drawing/2016/5/14/chartex" xmlns:mc="http://schemas.openxmlformats.org/markup-compatibility/2006" xmlns:aink="http://schemas.microsoft.com/office/drawing/2016/ink" xmlns:am3d="http://schemas.microsoft.com/office/drawing/2017/model3d" xmlns:o="urn:schemas-microsoft-com:office:office" xmlns:oel="http://schemas.microsoft.com/office/2019/extlst" xmlns:r="http://schemas.openxmlformats.org/officeDocument/2006/relationships" xmlns:m="http://schemas.openxmlformats.org/officeDocument/2006/math" xmlns:v="urn:schemas-microsoft-com:vml" xmlns:wp14="http://schemas.microsoft.com/office/word/2010/wordprocessingDrawing" xmlns:wp="http://schemas.openxmlformats.org/drawingml/2006/wordprocessingDrawing" xmlns:w10="urn:schemas-microsoft-com:office:word" xmlns:w="http://schemas.openxmlformats.org/wordprocessingml/2006/main" xmlns:w14="http://schemas.microsoft.com/office/word/2010/wordml" xmlns:w15="http://schemas.microsoft.com/office/word/2012/wordml" xmlns:w16cex="http://schemas.microsoft.com/office/word/2018/wordml/cex" xmlns:w16cid="http://schemas.microsoft.com/office/word/2016/wordml/cid" xmlns:w16="http://schemas.microsoft.com/office/word/2018/wordml" xmlns:w16du="http://schemas.microsoft.com/office/word/2023/wordml/word16du" xmlns:w16sdtdh="http://schemas.microsoft.com/office/word/2020/wordml/sdtdatahash" xmlns:w16sdtfl="http://schemas.microsoft.com/office/word/2024/wordml/sdtformatlock" xmlns:w16se="http://schemas.microsoft.com/office/word/2015/wordml/symex" xmlns:wpg="http://schemas.microsoft.com/office/word/2010/wordprocessingGroup" xmlns:wpi="http://schemas.microsoft.com/office/word/2010/wordprocessingInk" xmlns:wne="http://schemas.microsoft.com/office/word/2006/wordml" xmlns:wps="http://schemas.microsoft.com/office/word/2010/wordprocessingShape" mc:Ignorable="w14 w15 w16se w16cid w16 w16cex w16sdtdh w16sdtfl w16du wp14">
   <w:footnote w:type="separator" w:id="-1">
@@ -684,6 +750,16 @@
 </file>
 
 <file path=word/header1.xml><?xml version="1.0" encoding="utf-8"?>
+<w:hdr xmlns:wpc="http://schemas.microsoft.com/office/word/2010/wordprocessingCanvas" xmlns:cx="http://schemas.microsoft.com/office/drawing/2014/chartex" xmlns:cx1="http://schemas.microsoft.com/office/drawing/2015/9/8/chartex" xmlns:cx2="http://schemas.microsoft.com/office/drawing/2015/10/21/chartex" xmlns:cx3="http://schemas.microsoft.com/office/drawing/2016/5/9/chartex" xmlns:cx4="http://schemas.microsoft.com/office/drawing/2016/5/10/chartex" xmlns:cx5="http://schemas.microsoft.com/office/drawing/2016/5/11/chartex" xmlns:cx6="http://schemas.microsoft.com/office/drawing/2016/5/12/chartex" xmlns:cx7="http://schemas.microsoft.com/office/drawing/2016/5/13/chartex" xmlns:cx8="http://schemas.microsoft.com/office/drawing/2016/5/14/chartex" xmlns:mc="http://schemas.openxmlformats.org/markup-compatibility/2006" xmlns:aink="http://schemas.microsoft.com/office/drawing/2016/ink" xmlns:am3d="http://schemas.microsoft.com/office/drawing/2017/model3d" xmlns:o="urn:schemas-microsoft-com:office:office" xmlns:oel="http://schemas.microsoft.com/office/2019/extlst" xmlns:r="http://schemas.openxmlformats.org/officeDocument/2006/relationships" xmlns:m="http://schemas.openxmlformats.org/officeDocument/2006/math" xmlns:v="urn:schemas-microsoft-com:vml" xmlns:wp14="http://schemas.microsoft.com/office/word/2010/wordprocessingDrawing" xmlns:wp="http://schemas.openxmlformats.org/drawingml/2006/wordprocessingDrawing" xmlns:w10="urn:schemas-microsoft-com:office:word" xmlns:w="http://schemas.openxmlformats.org/wordprocessingml/2006/main" xmlns:w14="http://schemas.microsoft.com/office/word/2010/wordml" xmlns:w15="http://schemas.microsoft.com/office/word/2012/wordml" xmlns:w16cex="http://schemas.microsoft.com/office/word/2018/wordml/cex" xmlns:w16cid="http://schemas.microsoft.com/office/word/2016/wordml/cid" xmlns:w16="http://schemas.microsoft.com/office/word/2018/wordml" xmlns:w16du="http://schemas.microsoft.com/office/word/2023/wordml/word16du" xmlns:w16sdtdh="http://schemas.microsoft.com/office/word/2020/wordml/sdtdatahash" xmlns:w16sdtfl="http://schemas.microsoft.com/office/word/2024/wordml/sdtformatlock" xmlns:w16se="http://schemas.microsoft.com/office/word/2015/wordml/symex" xmlns:wpg="http://schemas.microsoft.com/office/word/2010/wordprocessingGroup" xmlns:wpi="http://schemas.microsoft.com/office/word/2010/wordprocessingInk" xmlns:wne="http://schemas.microsoft.com/office/word/2006/wordml" xmlns:wps="http://schemas.microsoft.com/office/word/2010/wordprocessingShape" mc:Ignorable="w14 w15 w16se w16cid w16 w16cex w16sdtdh w16sdtfl w16du wp14">
+  <w:p>
+    <w:pPr>
+      <w:pStyle w:val="Header"/>
+    </w:pPr>
+  </w:p>
+</w:hdr>
+</file>
+
+<file path=word/header2.xml><?xml version="1.0" encoding="utf-8"?>
 <w:hdr xmlns:wpc="http://schemas.microsoft.com/office/word/2010/wordprocessingCanvas" xmlns:cx="http://schemas.microsoft.com/office/drawing/2014/chartex" xmlns:cx1="http://schemas.microsoft.com/office/drawing/2015/9/8/chartex" xmlns:cx2="http://schemas.microsoft.com/office/drawing/2015/10/21/chartex" xmlns:cx3="http://schemas.microsoft.com/office/drawing/2016/5/9/chartex" xmlns:cx4="http://schemas.microsoft.com/office/drawing/2016/5/10/chartex" xmlns:cx5="http://schemas.microsoft.com/office/drawing/2016/5/11/chartex" xmlns:cx6="http://schemas.microsoft.com/office/drawing/2016/5/12/chartex" xmlns:cx7="http://schemas.microsoft.com/office/drawing/2016/5/13/chartex" xmlns:cx8="http://schemas.microsoft.com/office/drawing/2016/5/14/chartex" xmlns:mc="http://schemas.openxmlformats.org/markup-compatibility/2006" xmlns:aink="http://schemas.microsoft.com/office/drawing/2016/ink" xmlns:am3d="http://schemas.microsoft.com/office/drawing/2017/model3d" xmlns:o="urn:schemas-microsoft-com:office:office" xmlns:oel="http://schemas.microsoft.com/office/2019/extlst" xmlns:r="http://schemas.openxmlformats.org/officeDocument/2006/relationships" xmlns:m="http://schemas.openxmlformats.org/officeDocument/2006/math" xmlns:v="urn:schemas-microsoft-com:vml" xmlns:wp14="http://schemas.microsoft.com/office/word/2010/wordprocessingDrawing" xmlns:wp="http://schemas.openxmlformats.org/drawingml/2006/wordprocessingDrawing" xmlns:w10="urn:schemas-microsoft-com:office:word" xmlns:w="http://schemas.openxmlformats.org/wordprocessingml/2006/main" xmlns:w14="http://schemas.microsoft.com/office/word/2010/wordml" xmlns:w15="http://schemas.microsoft.com/office/word/2012/wordml" xmlns:w16cex="http://schemas.microsoft.com/office/word/2018/wordml/cex" xmlns:w16cid="http://schemas.microsoft.com/office/word/2016/wordml/cid" xmlns:w16="http://schemas.microsoft.com/office/word/2018/wordml" xmlns:w16du="http://schemas.microsoft.com/office/word/2023/wordml/word16du" xmlns:w16sdtdh="http://schemas.microsoft.com/office/word/2020/wordml/sdtdatahash" xmlns:w16sdtfl="http://schemas.microsoft.com/office/word/2024/wordml/sdtformatlock" xmlns:w16se="http://schemas.microsoft.com/office/word/2015/wordml/symex" xmlns:wpg="http://schemas.microsoft.com/office/word/2010/wordprocessingGroup" xmlns:wpi="http://schemas.microsoft.com/office/word/2010/wordprocessingInk" xmlns:wne="http://schemas.microsoft.com/office/word/2006/wordml" xmlns:wps="http://schemas.microsoft.com/office/word/2010/wordprocessingShape" mc:Ignorable="w14 w15 w16se w16cid w16 w16cex w16sdtdh w16sdtfl w16du wp14">
   <w:p>
     <w:pPr>
@@ -712,7 +788,7 @@
           <wp:extent cx="1043621" cy="436099"/>
           <wp:effectExtent l="0" t="0" r="4445" b="2540"/>
           <wp:wrapNone/>
-          <wp:docPr id="1" name="Picture"/>
+          <wp:docPr id="2108547740" name="Picture"/>
           <wp:cNvGraphicFramePr>
             <a:graphicFrameLocks xmlns:a="http://schemas.openxmlformats.org/drawingml/2006/main" noChangeAspect="1"/>
           </wp:cNvGraphicFramePr>
@@ -787,6 +863,16 @@
     <w:r>
       <w:t>_____________________________________________________________________________________</w:t>
     </w:r>
+  </w:p>
+</w:hdr>
+</file>
+
+<file path=word/header3.xml><?xml version="1.0" encoding="utf-8"?>
+<w:hdr xmlns:wpc="http://schemas.microsoft.com/office/word/2010/wordprocessingCanvas" xmlns:cx="http://schemas.microsoft.com/office/drawing/2014/chartex" xmlns:cx1="http://schemas.microsoft.com/office/drawing/2015/9/8/chartex" xmlns:cx2="http://schemas.microsoft.com/office/drawing/2015/10/21/chartex" xmlns:cx3="http://schemas.microsoft.com/office/drawing/2016/5/9/chartex" xmlns:cx4="http://schemas.microsoft.com/office/drawing/2016/5/10/chartex" xmlns:cx5="http://schemas.microsoft.com/office/drawing/2016/5/11/chartex" xmlns:cx6="http://schemas.microsoft.com/office/drawing/2016/5/12/chartex" xmlns:cx7="http://schemas.microsoft.com/office/drawing/2016/5/13/chartex" xmlns:cx8="http://schemas.microsoft.com/office/drawing/2016/5/14/chartex" xmlns:mc="http://schemas.openxmlformats.org/markup-compatibility/2006" xmlns:aink="http://schemas.microsoft.com/office/drawing/2016/ink" xmlns:am3d="http://schemas.microsoft.com/office/drawing/2017/model3d" xmlns:o="urn:schemas-microsoft-com:office:office" xmlns:oel="http://schemas.microsoft.com/office/2019/extlst" xmlns:r="http://schemas.openxmlformats.org/officeDocument/2006/relationships" xmlns:m="http://schemas.openxmlformats.org/officeDocument/2006/math" xmlns:v="urn:schemas-microsoft-com:vml" xmlns:wp14="http://schemas.microsoft.com/office/word/2010/wordprocessingDrawing" xmlns:wp="http://schemas.openxmlformats.org/drawingml/2006/wordprocessingDrawing" xmlns:w10="urn:schemas-microsoft-com:office:word" xmlns:w="http://schemas.openxmlformats.org/wordprocessingml/2006/main" xmlns:w14="http://schemas.microsoft.com/office/word/2010/wordml" xmlns:w15="http://schemas.microsoft.com/office/word/2012/wordml" xmlns:w16cex="http://schemas.microsoft.com/office/word/2018/wordml/cex" xmlns:w16cid="http://schemas.microsoft.com/office/word/2016/wordml/cid" xmlns:w16="http://schemas.microsoft.com/office/word/2018/wordml" xmlns:w16du="http://schemas.microsoft.com/office/word/2023/wordml/word16du" xmlns:w16sdtdh="http://schemas.microsoft.com/office/word/2020/wordml/sdtdatahash" xmlns:w16sdtfl="http://schemas.microsoft.com/office/word/2024/wordml/sdtformatlock" xmlns:w16se="http://schemas.microsoft.com/office/word/2015/wordml/symex" xmlns:wpg="http://schemas.microsoft.com/office/word/2010/wordprocessingGroup" xmlns:wpi="http://schemas.microsoft.com/office/word/2010/wordprocessingInk" xmlns:wne="http://schemas.microsoft.com/office/word/2006/wordml" xmlns:wps="http://schemas.microsoft.com/office/word/2010/wordprocessingShape" mc:Ignorable="w14 w15 w16se w16cid w16 w16cex w16sdtdh w16sdtfl w16du wp14">
+  <w:p>
+    <w:pPr>
+      <w:pStyle w:val="Header"/>
+    </w:pPr>
   </w:p>
 </w:hdr>
 </file>
@@ -1548,6 +1634,7 @@
   <w:style w:type="character" w:default="1" w:styleId="DefaultParagraphFont">
     <w:name w:val="Default Paragraph Font"/>
     <w:uiPriority w:val="1"/>
+    <w:semiHidden/>
     <w:unhideWhenUsed/>
   </w:style>
   <w:style w:type="table" w:default="1" w:styleId="TableNormal">

</xml_diff>

<commit_message>
Refactor and restructure Capstone Project documentation for Phase 1 and Phase 2
- Deleted outdated PDF files (Pages 13-17) and replaced with updated content reflecting project objectives, conclusions, and plans for future work.
- Enhanced clarity and organization in the documentation, including the addition of section headers and improved formatting.
- Updated references and bibliography to ensure accuracy and relevance.
- Added detailed definitions and acronyms in the appendix for better understanding.
- Improved the acknowledgment section to reflect contributions accurately.
- Revised the introduction to emphasize the proactive approach to hallucination detection in LLMs.
- Consolidated and clarified the plan of work for Phase 2, including specific action items and objectives.
</commit_message>
<xml_diff>
--- a/Page 10.docx
+++ b/Page 10.docx
@@ -38,15 +38,15 @@
         <w:ind w:left="182"/>
         <w:rPr>
           <w:rFonts w:ascii="Times New Roman" w:hAnsi="Times New Roman"/>
-          <w:sz w:val="28"/>
-          <w:szCs w:val="28"/>
-        </w:rPr>
-      </w:pPr>
-      <w:r>
-        <w:rPr>
-          <w:rFonts w:ascii="Times New Roman" w:hAnsi="Times New Roman"/>
-          <w:sz w:val="28"/>
-          <w:szCs w:val="28"/>
+          <w:sz w:val="24"/>
+          <w:szCs w:val="24"/>
+        </w:rPr>
+      </w:pPr>
+      <w:r>
+        <w:rPr>
+          <w:rFonts w:ascii="Times New Roman" w:hAnsi="Times New Roman"/>
+          <w:sz w:val="24"/>
+          <w:szCs w:val="24"/>
         </w:rPr>
         <w:t xml:space="preserve">Large Language Models often produce answers that sound confident but are actually incorrect. These hallucinations happen because the model lacks self-awareness—it cannot reliably judge when it doesn’t know enough to answer. Most existing solutions try to fix the problem </w:t>
       </w:r>
@@ -55,24 +55,24 @@
           <w:rFonts w:ascii="Times New Roman" w:hAnsi="Times New Roman"/>
           <w:i/>
           <w:iCs/>
-          <w:sz w:val="28"/>
-          <w:szCs w:val="28"/>
+          <w:sz w:val="24"/>
+          <w:szCs w:val="24"/>
         </w:rPr>
         <w:t>after</w:t>
       </w:r>
       <w:r>
         <w:rPr>
           <w:rFonts w:ascii="Times New Roman" w:hAnsi="Times New Roman"/>
-          <w:sz w:val="28"/>
-          <w:szCs w:val="28"/>
+          <w:sz w:val="24"/>
+          <w:szCs w:val="24"/>
         </w:rPr>
         <w:t xml:space="preserve"> the model has already generated an unreliable response, which wastes computation and still allows incorrect information to appear.</w:t>
       </w:r>
       <w:r>
         <w:rPr>
           <w:rFonts w:ascii="Times New Roman" w:hAnsi="Times New Roman"/>
-          <w:sz w:val="28"/>
-          <w:szCs w:val="28"/>
+          <w:sz w:val="24"/>
+          <w:szCs w:val="24"/>
         </w:rPr>
         <w:br/>
         <w:t>To address this fundamental weakness, the project focuses on building a system that can proactively assess the model’s confidence before generation and route the query safely based on that assessment.</w:t>
@@ -131,8 +131,8 @@
         <w:spacing w:line="360" w:lineRule="auto"/>
         <w:rPr>
           <w:rFonts w:ascii="Times New Roman" w:hAnsi="Times New Roman"/>
-          <w:sz w:val="28"/>
-          <w:szCs w:val="28"/>
+          <w:sz w:val="24"/>
+          <w:szCs w:val="24"/>
         </w:rPr>
       </w:pPr>
       <w:r>
@@ -152,6 +152,13 @@
           <w:szCs w:val="28"/>
         </w:rPr>
         <w:br/>
+      </w:r>
+      <w:r>
+        <w:rPr>
+          <w:rFonts w:ascii="Times New Roman" w:hAnsi="Times New Roman"/>
+          <w:sz w:val="24"/>
+          <w:szCs w:val="24"/>
+        </w:rPr>
         <w:t xml:space="preserve">Develop a mechanism that predicts whether the model is likely to hallucinate </w:t>
       </w:r>
       <w:r>
@@ -159,16 +166,16 @@
           <w:rFonts w:ascii="Times New Roman" w:hAnsi="Times New Roman"/>
           <w:i/>
           <w:iCs/>
-          <w:sz w:val="28"/>
-          <w:szCs w:val="28"/>
+          <w:sz w:val="24"/>
+          <w:szCs w:val="24"/>
         </w:rPr>
         <w:t>before</w:t>
       </w:r>
       <w:r>
         <w:rPr>
           <w:rFonts w:ascii="Times New Roman" w:hAnsi="Times New Roman"/>
-          <w:sz w:val="28"/>
-          <w:szCs w:val="28"/>
+          <w:sz w:val="24"/>
+          <w:szCs w:val="24"/>
         </w:rPr>
         <w:t xml:space="preserve"> it produces an output.</w:t>
       </w:r>
@@ -186,8 +193,8 @@
         <w:spacing w:line="360" w:lineRule="auto"/>
         <w:rPr>
           <w:rFonts w:ascii="Times New Roman" w:hAnsi="Times New Roman"/>
-          <w:sz w:val="28"/>
-          <w:szCs w:val="28"/>
+          <w:sz w:val="24"/>
+          <w:szCs w:val="24"/>
         </w:rPr>
       </w:pPr>
       <w:r>
@@ -207,6 +214,13 @@
           <w:szCs w:val="28"/>
         </w:rPr>
         <w:br/>
+      </w:r>
+      <w:r>
+        <w:rPr>
+          <w:rFonts w:ascii="Times New Roman" w:hAnsi="Times New Roman"/>
+          <w:sz w:val="24"/>
+          <w:szCs w:val="24"/>
+        </w:rPr>
         <w:t>Combine semantic alignment, internal processing stability, and a learned confidence predictor into one reliable score.</w:t>
       </w:r>
     </w:p>
@@ -244,13 +258,20 @@
           <w:szCs w:val="28"/>
         </w:rPr>
         <w:br/>
+      </w:r>
+      <w:r>
+        <w:rPr>
+          <w:rFonts w:ascii="Times New Roman" w:hAnsi="Times New Roman"/>
+          <w:sz w:val="24"/>
+          <w:szCs w:val="24"/>
+        </w:rPr>
         <w:t>Route queries to the appropriate path—local generation, retrieval augmentation, larger model, or human review—based on confidence thresholds</w:t>
       </w:r>
       <w:r>
         <w:rPr>
           <w:rFonts w:ascii="Times New Roman" w:hAnsi="Times New Roman"/>
-          <w:sz w:val="36"/>
-          <w:szCs w:val="36"/>
+          <w:sz w:val="32"/>
+          <w:szCs w:val="32"/>
         </w:rPr>
         <w:t>.</w:t>
       </w:r>
@@ -280,7 +301,6 @@
           <w:sz w:val="28"/>
           <w:szCs w:val="28"/>
         </w:rPr>
-        <w:lastRenderedPageBreak/>
         <w:t>Reduce Computational Overhead</w:t>
       </w:r>
       <w:r>
@@ -290,6 +310,13 @@
           <w:szCs w:val="28"/>
         </w:rPr>
         <w:br/>
+      </w:r>
+      <w:r>
+        <w:rPr>
+          <w:rFonts w:ascii="Times New Roman" w:hAnsi="Times New Roman"/>
+          <w:sz w:val="24"/>
+          <w:szCs w:val="24"/>
+        </w:rPr>
         <w:t>Avoid unnecessary use of large models or post-hoc checks, improving overall efficiency.</w:t>
       </w:r>
     </w:p>
@@ -306,8 +333,8 @@
         <w:spacing w:line="360" w:lineRule="auto"/>
         <w:rPr>
           <w:rFonts w:ascii="Times New Roman" w:hAnsi="Times New Roman"/>
-          <w:sz w:val="28"/>
-          <w:szCs w:val="28"/>
+          <w:sz w:val="24"/>
+          <w:szCs w:val="24"/>
         </w:rPr>
       </w:pPr>
       <w:r>
@@ -327,153 +354,15 @@
           <w:szCs w:val="28"/>
         </w:rPr>
         <w:br/>
-        <w:t>Improve hallucination detection rates, reduce false positives, and significantly boost F1 performance over baseline methods.</w:t>
-      </w:r>
-    </w:p>
-    <w:p>
-      <w:pPr>
-        <w:tabs>
-          <w:tab w:val="left" w:pos="540"/>
-        </w:tabs>
-        <w:spacing w:line="360" w:lineRule="auto"/>
-        <w:ind w:left="182"/>
-        <w:rPr>
-          <w:rFonts w:ascii="Times New Roman" w:hAnsi="Times New Roman"/>
-          <w:sz w:val="32"/>
-          <w:szCs w:val="32"/>
-        </w:rPr>
-      </w:pPr>
-    </w:p>
-    <w:p>
-      <w:pPr>
-        <w:tabs>
-          <w:tab w:val="left" w:pos="540"/>
-        </w:tabs>
-        <w:spacing w:line="360" w:lineRule="auto"/>
-        <w:ind w:left="182"/>
+      </w:r>
+      <w:r>
         <w:rPr>
           <w:rFonts w:ascii="Times New Roman" w:hAnsi="Times New Roman"/>
           <w:sz w:val="24"/>
           <w:szCs w:val="24"/>
         </w:rPr>
-      </w:pPr>
-    </w:p>
-    <w:p>
-      <w:pPr>
-        <w:tabs>
-          <w:tab w:val="left" w:pos="540"/>
-        </w:tabs>
-        <w:ind w:left="182"/>
-        <w:rPr>
-          <w:rFonts w:ascii="Times New Roman" w:hAnsi="Times New Roman"/>
-          <w:sz w:val="24"/>
-          <w:szCs w:val="24"/>
-        </w:rPr>
-      </w:pPr>
-    </w:p>
-    <w:p>
-      <w:pPr>
-        <w:tabs>
-          <w:tab w:val="left" w:pos="540"/>
-        </w:tabs>
-        <w:ind w:left="182"/>
-        <w:rPr>
-          <w:rFonts w:ascii="Times New Roman" w:hAnsi="Times New Roman"/>
-          <w:sz w:val="24"/>
-          <w:szCs w:val="24"/>
-        </w:rPr>
-      </w:pPr>
-    </w:p>
-    <w:p>
-      <w:pPr>
-        <w:tabs>
-          <w:tab w:val="left" w:pos="540"/>
-        </w:tabs>
-        <w:ind w:left="182"/>
-        <w:rPr>
-          <w:rFonts w:ascii="Times New Roman" w:hAnsi="Times New Roman"/>
-          <w:sz w:val="24"/>
-          <w:szCs w:val="24"/>
-        </w:rPr>
-      </w:pPr>
-    </w:p>
-    <w:p>
-      <w:pPr>
-        <w:tabs>
-          <w:tab w:val="left" w:pos="540"/>
-        </w:tabs>
-        <w:ind w:left="182"/>
-        <w:rPr>
-          <w:rFonts w:ascii="Times New Roman" w:hAnsi="Times New Roman"/>
-          <w:sz w:val="24"/>
-          <w:szCs w:val="24"/>
-        </w:rPr>
-      </w:pPr>
-    </w:p>
-    <w:p>
-      <w:pPr>
-        <w:tabs>
-          <w:tab w:val="left" w:pos="540"/>
-        </w:tabs>
-        <w:ind w:left="182"/>
-        <w:rPr>
-          <w:rFonts w:ascii="Times New Roman" w:hAnsi="Times New Roman"/>
-          <w:sz w:val="24"/>
-          <w:szCs w:val="24"/>
-        </w:rPr>
-      </w:pPr>
-    </w:p>
-    <w:p>
-      <w:pPr>
-        <w:tabs>
-          <w:tab w:val="left" w:pos="540"/>
-        </w:tabs>
-        <w:ind w:left="182"/>
-        <w:rPr>
-          <w:rFonts w:ascii="Times New Roman" w:hAnsi="Times New Roman"/>
-          <w:sz w:val="24"/>
-          <w:szCs w:val="24"/>
-        </w:rPr>
-      </w:pPr>
-    </w:p>
-    <w:p>
-      <w:pPr>
-        <w:tabs>
-          <w:tab w:val="left" w:pos="540"/>
-        </w:tabs>
-        <w:ind w:left="182"/>
-        <w:rPr>
-          <w:rFonts w:ascii="Times New Roman" w:hAnsi="Times New Roman"/>
-          <w:sz w:val="24"/>
-          <w:szCs w:val="24"/>
-        </w:rPr>
-      </w:pPr>
-    </w:p>
-    <w:p>
-      <w:pPr>
-        <w:tabs>
-          <w:tab w:val="left" w:pos="540"/>
-        </w:tabs>
-        <w:ind w:left="182"/>
-        <w:rPr>
-          <w:rFonts w:ascii="Times New Roman" w:hAnsi="Times New Roman"/>
-          <w:sz w:val="24"/>
-          <w:szCs w:val="24"/>
-        </w:rPr>
-      </w:pPr>
-    </w:p>
-    <w:p>
-      <w:pPr>
-        <w:tabs>
-          <w:tab w:val="left" w:pos="540"/>
-        </w:tabs>
-        <w:ind w:left="182"/>
-        <w:rPr>
-          <w:rFonts w:ascii="Times New Roman" w:hAnsi="Times New Roman"/>
-          <w:sz w:val="24"/>
-          <w:szCs w:val="24"/>
-        </w:rPr>
-      </w:pPr>
+        <w:t>Improve hallucination detection rates, reduce false positives, and significantly boost F1 performance over baseline methods.</w:t>
+      </w:r>
     </w:p>
     <w:sectPr>
       <w:headerReference w:type="even" r:id="rId7"/>
@@ -483,11 +372,12 @@
       <w:headerReference w:type="first" r:id="rId11"/>
       <w:footerReference w:type="first" r:id="rId12"/>
       <w:pgSz w:w="12240" w:h="15840"/>
-      <w:pgMar w:top="2000" w:right="1234" w:bottom="2110" w:left="1234" w:header="1234" w:footer="1234" w:gutter="0"/>
-      <w:pgNumType w:start="3"/>
+      <w:pgMar w:top="1134" w:right="1134" w:bottom="1134" w:left="1134" w:header="1236" w:footer="1236" w:gutter="0"/>
+      <w:pgNumType w:start="5"/>
       <w:cols w:space="720"/>
       <w:formProt w:val="0"/>
-      <w:docGrid w:linePitch="240" w:charSpace="-2049"/>
+      <w:titlePg/>
+      <w:docGrid w:linePitch="299" w:charSpace="-2049"/>
     </w:sectPr>
   </w:body>
 </w:document>
@@ -523,6 +413,16 @@
 </file>
 
 <file path=word/footer2.xml><?xml version="1.0" encoding="utf-8"?>
+<w:ftr xmlns:wpc="http://schemas.microsoft.com/office/word/2010/wordprocessingCanvas" xmlns:cx="http://schemas.microsoft.com/office/drawing/2014/chartex" xmlns:cx1="http://schemas.microsoft.com/office/drawing/2015/9/8/chartex" xmlns:cx2="http://schemas.microsoft.com/office/drawing/2015/10/21/chartex" xmlns:cx3="http://schemas.microsoft.com/office/drawing/2016/5/9/chartex" xmlns:cx4="http://schemas.microsoft.com/office/drawing/2016/5/10/chartex" xmlns:cx5="http://schemas.microsoft.com/office/drawing/2016/5/11/chartex" xmlns:cx6="http://schemas.microsoft.com/office/drawing/2016/5/12/chartex" xmlns:cx7="http://schemas.microsoft.com/office/drawing/2016/5/13/chartex" xmlns:cx8="http://schemas.microsoft.com/office/drawing/2016/5/14/chartex" xmlns:mc="http://schemas.openxmlformats.org/markup-compatibility/2006" xmlns:aink="http://schemas.microsoft.com/office/drawing/2016/ink" xmlns:am3d="http://schemas.microsoft.com/office/drawing/2017/model3d" xmlns:o="urn:schemas-microsoft-com:office:office" xmlns:oel="http://schemas.microsoft.com/office/2019/extlst" xmlns:r="http://schemas.openxmlformats.org/officeDocument/2006/relationships" xmlns:m="http://schemas.openxmlformats.org/officeDocument/2006/math" xmlns:v="urn:schemas-microsoft-com:vml" xmlns:wp14="http://schemas.microsoft.com/office/word/2010/wordprocessingDrawing" xmlns:wp="http://schemas.openxmlformats.org/drawingml/2006/wordprocessingDrawing" xmlns:w10="urn:schemas-microsoft-com:office:word" xmlns:w="http://schemas.openxmlformats.org/wordprocessingml/2006/main" xmlns:w14="http://schemas.microsoft.com/office/word/2010/wordml" xmlns:w15="http://schemas.microsoft.com/office/word/2012/wordml" xmlns:w16cex="http://schemas.microsoft.com/office/word/2018/wordml/cex" xmlns:w16cid="http://schemas.microsoft.com/office/word/2016/wordml/cid" xmlns:w16="http://schemas.microsoft.com/office/word/2018/wordml" xmlns:w16du="http://schemas.microsoft.com/office/word/2023/wordml/word16du" xmlns:w16sdtdh="http://schemas.microsoft.com/office/word/2020/wordml/sdtdatahash" xmlns:w16sdtfl="http://schemas.microsoft.com/office/word/2024/wordml/sdtformatlock" xmlns:w16se="http://schemas.microsoft.com/office/word/2015/wordml/symex" xmlns:wpg="http://schemas.microsoft.com/office/word/2010/wordprocessingGroup" xmlns:wpi="http://schemas.microsoft.com/office/word/2010/wordprocessingInk" xmlns:wne="http://schemas.microsoft.com/office/word/2006/wordml" xmlns:wps="http://schemas.microsoft.com/office/word/2010/wordprocessingShape" mc:Ignorable="w14 w15 w16se w16cid w16 w16cex w16sdtdh w16sdtfl w16du wp14">
+  <w:p>
+    <w:pPr>
+      <w:pStyle w:val="Footer"/>
+    </w:pPr>
+  </w:p>
+</w:ftr>
+</file>
+
+<file path=word/footer3.xml><?xml version="1.0" encoding="utf-8"?>
 <w:ftr xmlns:wpc="http://schemas.microsoft.com/office/word/2010/wordprocessingCanvas" xmlns:cx="http://schemas.microsoft.com/office/drawing/2014/chartex" xmlns:cx1="http://schemas.microsoft.com/office/drawing/2015/9/8/chartex" xmlns:cx2="http://schemas.microsoft.com/office/drawing/2015/10/21/chartex" xmlns:cx3="http://schemas.microsoft.com/office/drawing/2016/5/9/chartex" xmlns:cx4="http://schemas.microsoft.com/office/drawing/2016/5/10/chartex" xmlns:cx5="http://schemas.microsoft.com/office/drawing/2016/5/11/chartex" xmlns:cx6="http://schemas.microsoft.com/office/drawing/2016/5/12/chartex" xmlns:cx7="http://schemas.microsoft.com/office/drawing/2016/5/13/chartex" xmlns:cx8="http://schemas.microsoft.com/office/drawing/2016/5/14/chartex" xmlns:mc="http://schemas.openxmlformats.org/markup-compatibility/2006" xmlns:aink="http://schemas.microsoft.com/office/drawing/2016/ink" xmlns:am3d="http://schemas.microsoft.com/office/drawing/2017/model3d" xmlns:o="urn:schemas-microsoft-com:office:office" xmlns:oel="http://schemas.microsoft.com/office/2019/extlst" xmlns:r="http://schemas.openxmlformats.org/officeDocument/2006/relationships" xmlns:m="http://schemas.openxmlformats.org/officeDocument/2006/math" xmlns:v="urn:schemas-microsoft-com:vml" xmlns:wp14="http://schemas.microsoft.com/office/word/2010/wordprocessingDrawing" xmlns:wp="http://schemas.openxmlformats.org/drawingml/2006/wordprocessingDrawing" xmlns:w10="urn:schemas-microsoft-com:office:word" xmlns:w="http://schemas.openxmlformats.org/wordprocessingml/2006/main" xmlns:w14="http://schemas.microsoft.com/office/word/2010/wordml" xmlns:w15="http://schemas.microsoft.com/office/word/2012/wordml" xmlns:w16cex="http://schemas.microsoft.com/office/word/2018/wordml/cex" xmlns:w16cid="http://schemas.microsoft.com/office/word/2016/wordml/cid" xmlns:w16="http://schemas.microsoft.com/office/word/2018/wordml" xmlns:w16du="http://schemas.microsoft.com/office/word/2023/wordml/word16du" xmlns:w16sdtdh="http://schemas.microsoft.com/office/word/2020/wordml/sdtdatahash" xmlns:w16sdtfl="http://schemas.microsoft.com/office/word/2024/wordml/sdtformatlock" xmlns:w16se="http://schemas.microsoft.com/office/word/2015/wordml/symex" xmlns:wpg="http://schemas.microsoft.com/office/word/2010/wordprocessingGroup" xmlns:wpi="http://schemas.microsoft.com/office/word/2010/wordprocessingInk" xmlns:wne="http://schemas.microsoft.com/office/word/2006/wordml" xmlns:wps="http://schemas.microsoft.com/office/word/2010/wordprocessingShape" mc:Ignorable="w14 w15 w16se w16cid w16 w16cex w16sdtdh w16sdtfl w16du wp14">
   <w:p>
     <w:pPr>
@@ -571,21 +471,7 @@
               <w:sz w:val="20"/>
               <w:szCs w:val="20"/>
             </w:rPr>
-            <w:t>Dept. o</w:t>
-          </w:r>
-          <w:r>
-            <w:rPr>
-              <w:sz w:val="20"/>
-              <w:szCs w:val="20"/>
-            </w:rPr>
-            <w:t>f CSE</w:t>
-          </w:r>
-          <w:r>
-            <w:rPr>
-              <w:sz w:val="20"/>
-              <w:szCs w:val="20"/>
-            </w:rPr>
-            <w:t>(AI&amp;ML)</w:t>
+            <w:t>Dept. of CSE(AI&amp;ML)</w:t>
           </w:r>
         </w:p>
       </w:tc>
@@ -604,21 +490,7 @@
               <w:sz w:val="20"/>
               <w:szCs w:val="20"/>
             </w:rPr>
-            <w:t>AUG-DEC</w:t>
-          </w:r>
-          <w:r>
-            <w:rPr>
-              <w:sz w:val="20"/>
-              <w:szCs w:val="20"/>
-            </w:rPr>
-            <w:t>, 202</w:t>
-          </w:r>
-          <w:r>
-            <w:rPr>
-              <w:sz w:val="20"/>
-              <w:szCs w:val="20"/>
-            </w:rPr>
-            <w:t>5</w:t>
+            <w:t>AUG-DEC, 2025</w:t>
           </w:r>
         </w:p>
       </w:tc>
@@ -641,21 +513,7 @@
               <w:sz w:val="20"/>
               <w:szCs w:val="20"/>
             </w:rPr>
-            <w:t>Page</w:t>
-          </w:r>
-          <w:r>
-            <w:rPr>
-              <w:sz w:val="20"/>
-              <w:szCs w:val="20"/>
-            </w:rPr>
-            <w:t xml:space="preserve"> No</w:t>
-          </w:r>
-          <w:r>
-            <w:rPr>
-              <w:sz w:val="20"/>
-              <w:szCs w:val="20"/>
-            </w:rPr>
-            <w:t>.</w:t>
+            <w:t>Page No.</w:t>
           </w:r>
           <w:r>
             <w:rPr>
@@ -680,11 +538,10 @@
           </w:r>
           <w:r>
             <w:rPr>
-              <w:noProof/>
               <w:sz w:val="20"/>
               <w:szCs w:val="20"/>
             </w:rPr>
-            <w:t>1</w:t>
+            <w:t>4</w:t>
           </w:r>
           <w:r>
             <w:rPr>
@@ -699,29 +556,12 @@
               <w:sz w:val="20"/>
               <w:szCs w:val="20"/>
             </w:rPr>
-            <w:t xml:space="preserve"> </w:t>
-          </w:r>
-          <w:r>
-            <w:rPr>
-              <w:sz w:val="20"/>
-              <w:szCs w:val="20"/>
-            </w:rPr>
-            <w:t xml:space="preserve">  </w:t>
+            <w:t xml:space="preserve">   </w:t>
           </w:r>
         </w:p>
       </w:tc>
     </w:tr>
   </w:tbl>
-  <w:p>
-    <w:pPr>
-      <w:pStyle w:val="Footer"/>
-    </w:pPr>
-  </w:p>
-</w:ftr>
-</file>
-
-<file path=word/footer3.xml><?xml version="1.0" encoding="utf-8"?>
-<w:ftr xmlns:wpc="http://schemas.microsoft.com/office/word/2010/wordprocessingCanvas" xmlns:cx="http://schemas.microsoft.com/office/drawing/2014/chartex" xmlns:cx1="http://schemas.microsoft.com/office/drawing/2015/9/8/chartex" xmlns:cx2="http://schemas.microsoft.com/office/drawing/2015/10/21/chartex" xmlns:cx3="http://schemas.microsoft.com/office/drawing/2016/5/9/chartex" xmlns:cx4="http://schemas.microsoft.com/office/drawing/2016/5/10/chartex" xmlns:cx5="http://schemas.microsoft.com/office/drawing/2016/5/11/chartex" xmlns:cx6="http://schemas.microsoft.com/office/drawing/2016/5/12/chartex" xmlns:cx7="http://schemas.microsoft.com/office/drawing/2016/5/13/chartex" xmlns:cx8="http://schemas.microsoft.com/office/drawing/2016/5/14/chartex" xmlns:mc="http://schemas.openxmlformats.org/markup-compatibility/2006" xmlns:aink="http://schemas.microsoft.com/office/drawing/2016/ink" xmlns:am3d="http://schemas.microsoft.com/office/drawing/2017/model3d" xmlns:o="urn:schemas-microsoft-com:office:office" xmlns:oel="http://schemas.microsoft.com/office/2019/extlst" xmlns:r="http://schemas.openxmlformats.org/officeDocument/2006/relationships" xmlns:m="http://schemas.openxmlformats.org/officeDocument/2006/math" xmlns:v="urn:schemas-microsoft-com:vml" xmlns:wp14="http://schemas.microsoft.com/office/word/2010/wordprocessingDrawing" xmlns:wp="http://schemas.openxmlformats.org/drawingml/2006/wordprocessingDrawing" xmlns:w10="urn:schemas-microsoft-com:office:word" xmlns:w="http://schemas.openxmlformats.org/wordprocessingml/2006/main" xmlns:w14="http://schemas.microsoft.com/office/word/2010/wordml" xmlns:w15="http://schemas.microsoft.com/office/word/2012/wordml" xmlns:w16cex="http://schemas.microsoft.com/office/word/2018/wordml/cex" xmlns:w16cid="http://schemas.microsoft.com/office/word/2016/wordml/cid" xmlns:w16="http://schemas.microsoft.com/office/word/2018/wordml" xmlns:w16du="http://schemas.microsoft.com/office/word/2023/wordml/word16du" xmlns:w16sdtdh="http://schemas.microsoft.com/office/word/2020/wordml/sdtdatahash" xmlns:w16sdtfl="http://schemas.microsoft.com/office/word/2024/wordml/sdtformatlock" xmlns:w16se="http://schemas.microsoft.com/office/word/2015/wordml/symex" xmlns:wpg="http://schemas.microsoft.com/office/word/2010/wordprocessingGroup" xmlns:wpi="http://schemas.microsoft.com/office/word/2010/wordprocessingInk" xmlns:wne="http://schemas.microsoft.com/office/word/2006/wordml" xmlns:wps="http://schemas.microsoft.com/office/word/2010/wordprocessingShape" mc:Ignorable="w14 w15 w16se w16cid w16 w16cex w16sdtdh w16sdtfl w16du wp14">
   <w:p>
     <w:pPr>
       <w:pStyle w:val="Footer"/>
@@ -764,105 +604,7 @@
   <w:p>
     <w:pPr>
       <w:pStyle w:val="Header"/>
-      <w:rPr>
-        <w:sz w:val="20"/>
-        <w:szCs w:val="20"/>
-      </w:rPr>
     </w:pPr>
-    <w:r>
-      <w:rPr>
-        <w:noProof/>
-        <w:sz w:val="24"/>
-        <w:szCs w:val="24"/>
-        <w:lang w:eastAsia="en-IN" w:bidi="ar-SA"/>
-      </w:rPr>
-      <w:drawing>
-        <wp:anchor distT="0" distB="0" distL="114935" distR="114935" simplePos="0" relativeHeight="251659264" behindDoc="1" locked="0" layoutInCell="1" allowOverlap="1" wp14:anchorId="16A587A6" wp14:editId="6F5A5452">
-          <wp:simplePos x="0" y="0"/>
-          <wp:positionH relativeFrom="column">
-            <wp:posOffset>4976837</wp:posOffset>
-          </wp:positionH>
-          <wp:positionV relativeFrom="paragraph">
-            <wp:posOffset>-262645</wp:posOffset>
-          </wp:positionV>
-          <wp:extent cx="1043621" cy="436099"/>
-          <wp:effectExtent l="0" t="0" r="4445" b="2540"/>
-          <wp:wrapNone/>
-          <wp:docPr id="2108547740" name="Picture"/>
-          <wp:cNvGraphicFramePr>
-            <a:graphicFrameLocks xmlns:a="http://schemas.openxmlformats.org/drawingml/2006/main" noChangeAspect="1"/>
-          </wp:cNvGraphicFramePr>
-          <a:graphic xmlns:a="http://schemas.openxmlformats.org/drawingml/2006/main">
-            <a:graphicData uri="http://schemas.openxmlformats.org/drawingml/2006/picture">
-              <pic:pic xmlns:pic="http://schemas.openxmlformats.org/drawingml/2006/picture">
-                <pic:nvPicPr>
-                  <pic:cNvPr id="1" name="Picture"/>
-                  <pic:cNvPicPr>
-                    <a:picLocks noChangeAspect="1" noChangeArrowheads="1"/>
-                  </pic:cNvPicPr>
-                </pic:nvPicPr>
-                <pic:blipFill>
-                  <a:blip r:embed="rId1">
-                    <a:extLst>
-                      <a:ext uri="{28A0092B-C50C-407E-A947-70E740481C1C}">
-                        <a14:useLocalDpi xmlns:a14="http://schemas.microsoft.com/office/drawing/2010/main" val="0"/>
-                      </a:ext>
-                    </a:extLst>
-                  </a:blip>
-                  <a:stretch>
-                    <a:fillRect/>
-                  </a:stretch>
-                </pic:blipFill>
-                <pic:spPr bwMode="auto">
-                  <a:xfrm>
-                    <a:off x="0" y="0"/>
-                    <a:ext cx="1043621" cy="436099"/>
-                  </a:xfrm>
-                  <a:prstGeom prst="rect">
-                    <a:avLst/>
-                  </a:prstGeom>
-                </pic:spPr>
-              </pic:pic>
-            </a:graphicData>
-          </a:graphic>
-          <wp14:sizeRelH relativeFrom="margin">
-            <wp14:pctWidth>0</wp14:pctWidth>
-          </wp14:sizeRelH>
-          <wp14:sizeRelV relativeFrom="margin">
-            <wp14:pctHeight>0</wp14:pctHeight>
-          </wp14:sizeRelV>
-        </wp:anchor>
-      </w:drawing>
-    </w:r>
-    <w:r>
-      <w:rPr>
-        <w:rFonts w:ascii="Arial" w:eastAsia="Arial" w:hAnsi="Arial" w:cs="Arial"/>
-        <w:b/>
-        <w:color w:val="auto"/>
-        <w:sz w:val="16"/>
-        <w:szCs w:val="16"/>
-      </w:rPr>
-      <w:t xml:space="preserve"> </w:t>
-    </w:r>
-    <w:r>
-      <w:rPr>
-        <w:rFonts w:ascii="Arial" w:eastAsia="Arial" w:hAnsi="Arial" w:cs="Arial"/>
-        <w:b/>
-        <w:color w:val="auto"/>
-        <w:sz w:val="20"/>
-        <w:szCs w:val="20"/>
-      </w:rPr>
-      <w:t>A Cost-Effective, Proactive Hallucination Routing System for LLMs</w:t>
-    </w:r>
-  </w:p>
-  <w:p>
-    <w:pPr>
-      <w:pStyle w:val="BodyText"/>
-      <w:jc w:val="center"/>
-    </w:pPr>
-    <w:r>
-      <w:t>_____________________________________________________________________________________</w:t>
-    </w:r>
   </w:p>
 </w:hdr>
 </file>
@@ -872,7 +614,24 @@
   <w:p>
     <w:pPr>
       <w:pStyle w:val="Header"/>
+      <w:rPr>
+        <w:rFonts w:ascii="Times New Roman" w:hAnsi="Times New Roman"/>
+        <w:b/>
+        <w:bCs/>
+        <w:sz w:val="36"/>
+        <w:szCs w:val="36"/>
+      </w:rPr>
     </w:pPr>
+    <w:r>
+      <w:rPr>
+        <w:rFonts w:ascii="Times New Roman" w:hAnsi="Times New Roman"/>
+        <w:b/>
+        <w:bCs/>
+        <w:sz w:val="36"/>
+        <w:szCs w:val="36"/>
+      </w:rPr>
+      <w:t>CHAPTER 2</w:t>
+    </w:r>
   </w:p>
 </w:hdr>
 </file>
@@ -1701,6 +1460,7 @@
   <w:style w:type="paragraph" w:styleId="BodyText">
     <w:name w:val="Body Text"/>
     <w:basedOn w:val="Normal"/>
+    <w:link w:val="BodyTextChar"/>
     <w:rsid w:val="000A5C89"/>
     <w:pPr>
       <w:spacing w:after="140" w:line="288" w:lineRule="auto"/>
@@ -1791,6 +1551,16 @@
     <w:rPr>
       <w:rFonts w:cs="Mangal"/>
       <w:szCs w:val="20"/>
+    </w:rPr>
+  </w:style>
+  <w:style w:type="character" w:customStyle="1" w:styleId="BodyTextChar">
+    <w:name w:val="Body Text Char"/>
+    <w:basedOn w:val="DefaultParagraphFont"/>
+    <w:link w:val="BodyText"/>
+    <w:rsid w:val="00671395"/>
+    <w:rPr>
+      <w:color w:val="00000A"/>
+      <w:sz w:val="22"/>
     </w:rPr>
   </w:style>
 </w:styles>

</xml_diff>